<commit_message>
PDF and adding FM20.DLL reference info
</commit_message>
<xml_diff>
--- a/How to integrate Pimphony wiht Our Integration Utility.docx
+++ b/How to integrate Pimphony wiht Our Integration Utility.docx
@@ -2,6 +2,94 @@
 <file path=word/document.xml><?xml version="1.0" encoding="utf-8"?>
 <w:document xmlns:ve="http://schemas.openxmlformats.org/markup-compatibility/2006" xmlns:o="urn:schemas-microsoft-com:office:office" xmlns:r="http://schemas.openxmlformats.org/officeDocument/2006/relationships" xmlns:m="http://schemas.openxmlformats.org/officeDocument/2006/math" xmlns:v="urn:schemas-microsoft-com:vml" xmlns:wp="http://schemas.openxmlformats.org/drawingml/2006/wordprocessingDrawing" xmlns:w10="urn:schemas-microsoft-com:office:word" xmlns:w="http://schemas.openxmlformats.org/wordprocessingml/2006/main" xmlns:wne="http://schemas.microsoft.com/office/word/2006/wordml">
   <w:body>
+    <w:p>
+      <w:pPr>
+        <w:jc w:val="center"/>
+        <w:rPr>
+          <w:sz w:val="28"/>
+          <w:szCs w:val="28"/>
+        </w:rPr>
+      </w:pPr>
+    </w:p>
+    <w:p>
+      <w:pPr>
+        <w:jc w:val="center"/>
+        <w:rPr>
+          <w:b/>
+          <w:color w:val="1F497D" w:themeColor="text2"/>
+          <w:sz w:val="56"/>
+          <w:u w:val="single"/>
+        </w:rPr>
+      </w:pPr>
+      <w:r>
+        <w:rPr>
+          <w:b/>
+          <w:color w:val="1F497D" w:themeColor="text2"/>
+          <w:sz w:val="56"/>
+          <w:u w:val="single"/>
+        </w:rPr>
+        <w:t>PIMPhony Integration Utility Guide</w:t>
+      </w:r>
+    </w:p>
+    <w:p>
+      <w:pPr>
+        <w:jc w:val="center"/>
+        <w:rPr>
+          <w:sz w:val="28"/>
+          <w:szCs w:val="28"/>
+        </w:rPr>
+      </w:pPr>
+      <w:r>
+        <w:rPr>
+          <w:sz w:val="28"/>
+          <w:szCs w:val="28"/>
+        </w:rPr>
+        <w:t>Prepared by Eko Wibowo</w:t>
+      </w:r>
+    </w:p>
+    <w:p>
+      <w:pPr>
+        <w:jc w:val="center"/>
+        <w:rPr>
+          <w:sz w:val="28"/>
+          <w:szCs w:val="28"/>
+        </w:rPr>
+      </w:pPr>
+      <w:hyperlink r:id="rId7" w:history="1">
+        <w:r>
+          <w:rPr>
+            <w:rStyle w:val="Hyperlink"/>
+            <w:sz w:val="28"/>
+            <w:szCs w:val="28"/>
+          </w:rPr>
+          <w:t>http://bit.ly/swdev-cv</w:t>
+        </w:r>
+      </w:hyperlink>
+    </w:p>
+    <w:p>
+      <w:pPr>
+        <w:jc w:val="center"/>
+        <w:rPr>
+          <w:sz w:val="28"/>
+          <w:szCs w:val="28"/>
+        </w:rPr>
+      </w:pPr>
+    </w:p>
+    <w:p>
+      <w:pPr>
+        <w:rPr>
+          <w:sz w:val="28"/>
+          <w:szCs w:val="28"/>
+        </w:rPr>
+      </w:pPr>
+      <w:r>
+        <w:rPr>
+          <w:sz w:val="28"/>
+          <w:szCs w:val="28"/>
+        </w:rPr>
+        <w:br w:type="page"/>
+      </w:r>
+    </w:p>
     <w:p>
       <w:pPr>
         <w:rPr>
@@ -131,7 +219,7 @@
                     </pic:cNvPicPr>
                   </pic:nvPicPr>
                   <pic:blipFill>
-                    <a:blip r:embed="rId7"/>
+                    <a:blip r:embed="rId8"/>
                     <a:srcRect/>
                     <a:stretch>
                       <a:fillRect/>
@@ -288,7 +376,7 @@
                     </pic:cNvPicPr>
                   </pic:nvPicPr>
                   <pic:blipFill>
-                    <a:blip r:embed="rId8"/>
+                    <a:blip r:embed="rId9"/>
                     <a:srcRect/>
                     <a:stretch>
                       <a:fillRect/>
@@ -469,7 +557,7 @@
                     </pic:cNvPicPr>
                   </pic:nvPicPr>
                   <pic:blipFill>
-                    <a:blip r:embed="rId9"/>
+                    <a:blip r:embed="rId10"/>
                     <a:srcRect/>
                     <a:stretch>
                       <a:fillRect/>
@@ -563,7 +651,7 @@
                     </pic:cNvPicPr>
                   </pic:nvPicPr>
                   <pic:blipFill>
-                    <a:blip r:embed="rId10"/>
+                    <a:blip r:embed="rId11"/>
                     <a:srcRect/>
                     <a:stretch>
                       <a:fillRect/>
@@ -650,7 +738,7 @@
                     </pic:cNvPicPr>
                   </pic:nvPicPr>
                   <pic:blipFill>
-                    <a:blip r:embed="rId11"/>
+                    <a:blip r:embed="rId12"/>
                     <a:srcRect/>
                     <a:stretch>
                       <a:fillRect/>
@@ -730,7 +818,7 @@
                     </pic:cNvPicPr>
                   </pic:nvPicPr>
                   <pic:blipFill>
-                    <a:blip r:embed="rId12"/>
+                    <a:blip r:embed="rId13"/>
                     <a:srcRect/>
                     <a:stretch>
                       <a:fillRect/>
@@ -1007,7 +1095,7 @@
                     </pic:cNvPicPr>
                   </pic:nvPicPr>
                   <pic:blipFill>
-                    <a:blip r:embed="rId13"/>
+                    <a:blip r:embed="rId14"/>
                     <a:srcRect/>
                     <a:stretch>
                       <a:fillRect/>
@@ -1074,7 +1162,7 @@
                     </pic:cNvPicPr>
                   </pic:nvPicPr>
                   <pic:blipFill>
-                    <a:blip r:embed="rId14"/>
+                    <a:blip r:embed="rId15"/>
                     <a:srcRect/>
                     <a:stretch>
                       <a:fillRect/>
@@ -1177,7 +1265,7 @@
                     </pic:cNvPicPr>
                   </pic:nvPicPr>
                   <pic:blipFill>
-                    <a:blip r:embed="rId15"/>
+                    <a:blip r:embed="rId16"/>
                     <a:srcRect/>
                     <a:stretch>
                       <a:fillRect/>
@@ -1337,7 +1425,7 @@
                     </pic:cNvPicPr>
                   </pic:nvPicPr>
                   <pic:blipFill>
-                    <a:blip r:embed="rId16"/>
+                    <a:blip r:embed="rId17"/>
                     <a:srcRect/>
                     <a:stretch>
                       <a:fillRect/>
@@ -1422,7 +1510,7 @@
                     </pic:cNvPicPr>
                   </pic:nvPicPr>
                   <pic:blipFill>
-                    <a:blip r:embed="rId17"/>
+                    <a:blip r:embed="rId18"/>
                     <a:srcRect/>
                     <a:stretch>
                       <a:fillRect/>
@@ -1516,7 +1604,7 @@
                     </pic:cNvPicPr>
                   </pic:nvPicPr>
                   <pic:blipFill>
-                    <a:blip r:embed="rId18"/>
+                    <a:blip r:embed="rId19"/>
                     <a:srcRect/>
                     <a:stretch>
                       <a:fillRect/>
@@ -1644,7 +1732,7 @@
                     </pic:cNvPicPr>
                   </pic:nvPicPr>
                   <pic:blipFill>
-                    <a:blip r:embed="rId19"/>
+                    <a:blip r:embed="rId20"/>
                     <a:srcRect/>
                     <a:stretch>
                       <a:fillRect/>
@@ -1737,7 +1825,7 @@
                     </pic:cNvPicPr>
                   </pic:nvPicPr>
                   <pic:blipFill>
-                    <a:blip r:embed="rId20"/>
+                    <a:blip r:embed="rId21"/>
                     <a:srcRect/>
                     <a:stretch>
                       <a:fillRect/>
@@ -1832,7 +1920,7 @@
                     </pic:cNvPicPr>
                   </pic:nvPicPr>
                   <pic:blipFill>
-                    <a:blip r:embed="rId21"/>
+                    <a:blip r:embed="rId22"/>
                     <a:srcRect/>
                     <a:stretch>
                       <a:fillRect/>
@@ -1899,7 +1987,229 @@
           <w:sz w:val="28"/>
           <w:szCs w:val="28"/>
         </w:rPr>
-        <w:t xml:space="preserve">Now, just close your database, and try to call to Pimphony. If everything as I expected, I think I just completed your </w:t>
+        <w:t>Before saving and closing the database, first, we must add reference to this database to MS Forms 2.0. I utilize windows Clipboard, to transfer phone number from Phimpony Integration Utility into MS Access Database. To do the reference, when you still in Code Editor, choose Menu Tools-&gt;References :</w:t>
+      </w:r>
+    </w:p>
+    <w:p>
+      <w:pPr>
+        <w:jc w:val="both"/>
+        <w:rPr>
+          <w:sz w:val="28"/>
+          <w:szCs w:val="28"/>
+        </w:rPr>
+      </w:pPr>
+      <w:r>
+        <w:rPr>
+          <w:noProof/>
+          <w:sz w:val="28"/>
+          <w:szCs w:val="28"/>
+        </w:rPr>
+        <w:lastRenderedPageBreak/>
+        <w:drawing>
+          <wp:inline distT="0" distB="0" distL="0" distR="0">
+            <wp:extent cx="5943600" cy="3536576"/>
+            <wp:effectExtent l="19050" t="0" r="0" b="0"/>
+            <wp:docPr id="1" name="Picture 1"/>
+            <wp:cNvGraphicFramePr>
+              <a:graphicFrameLocks xmlns:a="http://schemas.openxmlformats.org/drawingml/2006/main" noChangeAspect="1"/>
+            </wp:cNvGraphicFramePr>
+            <a:graphic xmlns:a="http://schemas.openxmlformats.org/drawingml/2006/main">
+              <a:graphicData uri="http://schemas.openxmlformats.org/drawingml/2006/picture">
+                <pic:pic xmlns:pic="http://schemas.openxmlformats.org/drawingml/2006/picture">
+                  <pic:nvPicPr>
+                    <pic:cNvPr id="0" name="Picture 1"/>
+                    <pic:cNvPicPr>
+                      <a:picLocks noChangeAspect="1" noChangeArrowheads="1"/>
+                    </pic:cNvPicPr>
+                  </pic:nvPicPr>
+                  <pic:blipFill>
+                    <a:blip r:embed="rId23"/>
+                    <a:srcRect/>
+                    <a:stretch>
+                      <a:fillRect/>
+                    </a:stretch>
+                  </pic:blipFill>
+                  <pic:spPr bwMode="auto">
+                    <a:xfrm>
+                      <a:off x="0" y="0"/>
+                      <a:ext cx="5943600" cy="3536576"/>
+                    </a:xfrm>
+                    <a:prstGeom prst="rect">
+                      <a:avLst/>
+                    </a:prstGeom>
+                    <a:noFill/>
+                    <a:ln w="9525">
+                      <a:noFill/>
+                      <a:miter lim="800000"/>
+                      <a:headEnd/>
+                      <a:tailEnd/>
+                    </a:ln>
+                  </pic:spPr>
+                </pic:pic>
+              </a:graphicData>
+            </a:graphic>
+          </wp:inline>
+        </w:drawing>
+      </w:r>
+    </w:p>
+    <w:p>
+      <w:pPr>
+        <w:jc w:val="both"/>
+        <w:rPr>
+          <w:sz w:val="28"/>
+          <w:szCs w:val="28"/>
+        </w:rPr>
+      </w:pPr>
+    </w:p>
+    <w:p>
+      <w:pPr>
+        <w:jc w:val="both"/>
+        <w:rPr>
+          <w:sz w:val="28"/>
+          <w:szCs w:val="28"/>
+        </w:rPr>
+      </w:pPr>
+      <w:r>
+        <w:rPr>
+          <w:sz w:val="28"/>
+          <w:szCs w:val="28"/>
+        </w:rPr>
+        <w:t>In this screenshot you can see Microsoft Forms 2.0 Object Library is selected. In the old database, there isn’t any reference to this. To link the reference, klik Browse and got to folder C:\Windows\System32. Select the file FM20.DLL as shown below:</w:t>
+      </w:r>
+    </w:p>
+    <w:p>
+      <w:pPr>
+        <w:jc w:val="both"/>
+        <w:rPr>
+          <w:sz w:val="28"/>
+          <w:szCs w:val="28"/>
+        </w:rPr>
+      </w:pPr>
+      <w:r>
+        <w:rPr>
+          <w:noProof/>
+          <w:sz w:val="28"/>
+          <w:szCs w:val="28"/>
+        </w:rPr>
+        <w:lastRenderedPageBreak/>
+        <w:drawing>
+          <wp:inline distT="0" distB="0" distL="0" distR="0">
+            <wp:extent cx="5591175" cy="4486275"/>
+            <wp:effectExtent l="19050" t="0" r="9525" b="0"/>
+            <wp:docPr id="4" name="Picture 4"/>
+            <wp:cNvGraphicFramePr>
+              <a:graphicFrameLocks xmlns:a="http://schemas.openxmlformats.org/drawingml/2006/main" noChangeAspect="1"/>
+            </wp:cNvGraphicFramePr>
+            <a:graphic xmlns:a="http://schemas.openxmlformats.org/drawingml/2006/main">
+              <a:graphicData uri="http://schemas.openxmlformats.org/drawingml/2006/picture">
+                <pic:pic xmlns:pic="http://schemas.openxmlformats.org/drawingml/2006/picture">
+                  <pic:nvPicPr>
+                    <pic:cNvPr id="0" name="Picture 4"/>
+                    <pic:cNvPicPr>
+                      <a:picLocks noChangeAspect="1" noChangeArrowheads="1"/>
+                    </pic:cNvPicPr>
+                  </pic:nvPicPr>
+                  <pic:blipFill>
+                    <a:blip r:embed="rId24"/>
+                    <a:srcRect/>
+                    <a:stretch>
+                      <a:fillRect/>
+                    </a:stretch>
+                  </pic:blipFill>
+                  <pic:spPr bwMode="auto">
+                    <a:xfrm>
+                      <a:off x="0" y="0"/>
+                      <a:ext cx="5591175" cy="4486275"/>
+                    </a:xfrm>
+                    <a:prstGeom prst="rect">
+                      <a:avLst/>
+                    </a:prstGeom>
+                    <a:noFill/>
+                    <a:ln w="9525">
+                      <a:noFill/>
+                      <a:miter lim="800000"/>
+                      <a:headEnd/>
+                      <a:tailEnd/>
+                    </a:ln>
+                  </pic:spPr>
+                </pic:pic>
+              </a:graphicData>
+            </a:graphic>
+          </wp:inline>
+        </w:drawing>
+      </w:r>
+    </w:p>
+    <w:p>
+      <w:pPr>
+        <w:jc w:val="both"/>
+        <w:rPr>
+          <w:sz w:val="28"/>
+          <w:szCs w:val="28"/>
+        </w:rPr>
+      </w:pPr>
+    </w:p>
+    <w:p>
+      <w:pPr>
+        <w:jc w:val="both"/>
+        <w:rPr>
+          <w:sz w:val="28"/>
+          <w:szCs w:val="28"/>
+        </w:rPr>
+      </w:pPr>
+      <w:r>
+        <w:rPr>
+          <w:sz w:val="28"/>
+          <w:szCs w:val="28"/>
+        </w:rPr>
+        <w:t xml:space="preserve">Click Open. And click OK. </w:t>
+      </w:r>
+    </w:p>
+    <w:p>
+      <w:pPr>
+        <w:jc w:val="both"/>
+        <w:rPr>
+          <w:sz w:val="28"/>
+          <w:szCs w:val="28"/>
+        </w:rPr>
+      </w:pPr>
+      <w:r>
+        <w:rPr>
+          <w:sz w:val="28"/>
+          <w:szCs w:val="28"/>
+        </w:rPr>
+        <w:t xml:space="preserve">Done.  </w:t>
+      </w:r>
+    </w:p>
+    <w:p>
+      <w:pPr>
+        <w:jc w:val="both"/>
+        <w:rPr>
+          <w:sz w:val="28"/>
+          <w:szCs w:val="28"/>
+        </w:rPr>
+      </w:pPr>
+    </w:p>
+    <w:p>
+      <w:pPr>
+        <w:jc w:val="both"/>
+        <w:rPr>
+          <w:sz w:val="28"/>
+          <w:szCs w:val="28"/>
+        </w:rPr>
+      </w:pPr>
+      <w:r>
+        <w:rPr>
+          <w:sz w:val="28"/>
+          <w:szCs w:val="28"/>
+        </w:rPr>
+        <w:t>Last step</w:t>
+      </w:r>
+      <w:r>
+        <w:rPr>
+          <w:sz w:val="28"/>
+          <w:szCs w:val="28"/>
+        </w:rPr>
+        <w:t xml:space="preserve">, just close your database, and try to call to Pimphony. If everything as I expected, I think I just completed your </w:t>
       </w:r>
       <w:r>
         <w:rPr>
@@ -1965,7 +2275,8 @@
       </w:pPr>
     </w:p>
     <w:sectPr>
-      <w:headerReference w:type="default" r:id="rId22"/>
+      <w:headerReference w:type="default" r:id="rId25"/>
+      <w:footerReference w:type="default" r:id="rId26"/>
       <w:pgSz w:w="12240" w:h="15840"/>
       <w:pgMar w:top="1440" w:right="1440" w:bottom="1440" w:left="1440" w:header="720" w:footer="720" w:gutter="0"/>
       <w:cols w:space="720"/>
@@ -1998,6 +2309,29 @@
     </w:p>
   </w:endnote>
 </w:endnotes>
+</file>
+
+<file path=word/footer1.xml><?xml version="1.0" encoding="utf-8"?>
+<w:ftr xmlns:ve="http://schemas.openxmlformats.org/markup-compatibility/2006" xmlns:o="urn:schemas-microsoft-com:office:office" xmlns:r="http://schemas.openxmlformats.org/officeDocument/2006/relationships" xmlns:m="http://schemas.openxmlformats.org/officeDocument/2006/math" xmlns:v="urn:schemas-microsoft-com:vml" xmlns:wp="http://schemas.openxmlformats.org/drawingml/2006/wordprocessingDrawing" xmlns:w10="urn:schemas-microsoft-com:office:word" xmlns:w="http://schemas.openxmlformats.org/wordprocessingml/2006/main" xmlns:wne="http://schemas.microsoft.com/office/word/2006/wordml">
+  <w:p>
+    <w:pPr>
+      <w:pStyle w:val="Footer"/>
+      <w:jc w:val="right"/>
+    </w:pPr>
+    <w:r>
+      <w:t>Prepared by Eko Wibowo</w:t>
+    </w:r>
+  </w:p>
+  <w:p>
+    <w:pPr>
+      <w:pStyle w:val="Footer"/>
+      <w:jc w:val="right"/>
+    </w:pPr>
+    <w:r>
+      <w:t>oDesk permalink http://bit.ly/swdev-cv</w:t>
+    </w:r>
+  </w:p>
+</w:ftr>
 </file>
 
 <file path=word/footnotes.xml><?xml version="1.0" encoding="utf-8"?>
@@ -2041,14 +2375,14 @@
         <w:b/>
         <w:sz w:val="32"/>
       </w:rPr>
-      <w:t>PIMPHONY INTEGRATION UTILITY APPLICATION</w:t>
+      <w:t xml:space="preserve">PIMPHONY INTEGRATION UTILITY </w:t>
     </w:r>
     <w:r>
       <w:rPr>
         <w:b/>
         <w:sz w:val="32"/>
       </w:rPr>
-      <w:t xml:space="preserve"> 2013</w:t>
+      <w:t>GUIDE</w:t>
     </w:r>
   </w:p>
 </w:hdr>
@@ -2556,6 +2890,56 @@
       <w:szCs w:val="28"/>
     </w:rPr>
   </w:style>
+  <w:style w:type="paragraph" w:styleId="Title">
+    <w:name w:val="Title"/>
+    <w:basedOn w:val="Normal"/>
+    <w:next w:val="Normal"/>
+    <w:link w:val="TitleChar"/>
+    <w:uiPriority w:val="10"/>
+    <w:qFormat/>
+    <w:rsid w:val="002B572C"/>
+    <w:pPr>
+      <w:pBdr>
+        <w:bottom w:val="single" w:sz="8" w:space="4" w:color="4F81BD" w:themeColor="accent1"/>
+      </w:pBdr>
+      <w:spacing w:after="300" w:line="240" w:lineRule="auto"/>
+      <w:contextualSpacing/>
+    </w:pPr>
+    <w:rPr>
+      <w:rFonts w:asciiTheme="majorHAnsi" w:eastAsiaTheme="majorEastAsia" w:hAnsiTheme="majorHAnsi" w:cstheme="majorBidi"/>
+      <w:color w:val="17365D" w:themeColor="text2" w:themeShade="BF"/>
+      <w:spacing w:val="5"/>
+      <w:kern w:val="28"/>
+      <w:sz w:val="52"/>
+      <w:szCs w:val="52"/>
+    </w:rPr>
+  </w:style>
+  <w:style w:type="character" w:customStyle="1" w:styleId="TitleChar">
+    <w:name w:val="Title Char"/>
+    <w:basedOn w:val="DefaultParagraphFont"/>
+    <w:link w:val="Title"/>
+    <w:uiPriority w:val="10"/>
+    <w:rsid w:val="002B572C"/>
+    <w:rPr>
+      <w:rFonts w:asciiTheme="majorHAnsi" w:eastAsiaTheme="majorEastAsia" w:hAnsiTheme="majorHAnsi" w:cstheme="majorBidi"/>
+      <w:color w:val="17365D" w:themeColor="text2" w:themeShade="BF"/>
+      <w:spacing w:val="5"/>
+      <w:kern w:val="28"/>
+      <w:sz w:val="52"/>
+      <w:szCs w:val="52"/>
+    </w:rPr>
+  </w:style>
+  <w:style w:type="character" w:styleId="Hyperlink">
+    <w:name w:val="Hyperlink"/>
+    <w:basedOn w:val="DefaultParagraphFont"/>
+    <w:uiPriority w:val="99"/>
+    <w:unhideWhenUsed/>
+    <w:rsid w:val="002B572C"/>
+    <w:rPr>
+      <w:color w:val="0000FF" w:themeColor="hyperlink"/>
+      <w:u w:val="single"/>
+    </w:rPr>
+  </w:style>
 </w:styles>
 </file>
 

</xml_diff>